<commit_message>
Atualizando a Documentação do Projeto.
</commit_message>
<xml_diff>
--- a/documentos/Documentacao_JA_OceanDex (1).docx
+++ b/documentos/Documentacao_JA_OceanDex (1).docx
@@ -68,9 +68,6 @@
         <w:t xml:space="preserve">EDUARDO </w:t>
       </w:r>
       <w:r>
-        <w:rPr>
-          <w:u w:val="single"/>
-        </w:rPr>
         <w:t>TOSHIO</w:t>
       </w:r>
       <w:r>
@@ -811,49 +808,42 @@
     <w:p>
       <w:r>
         <w:tab/>
-        <w:t xml:space="preserve">Nossa solução </w:t>
-      </w:r>
-      <w:r>
-        <w:t xml:space="preserve">tem como principal objetivo facilitar a identificação e monitoramento de espécies marinhas para pesquisa e conservação. </w:t>
-      </w:r>
-      <w:r>
-        <w:t xml:space="preserve">A aplicação terá como </w:t>
-      </w:r>
-      <w:r>
-        <w:t>foco a capacidade de reconhecer uma espécie por meio de uma imagem, registrá-la na</w:t>
-      </w:r>
-      <w:r>
-        <w:t xml:space="preserve"> conta do usuário e assim apresentar todas as informações </w:t>
-      </w:r>
-      <w:r>
-        <w:t>sobre aquele animal avistado.</w:t>
-      </w:r>
-      <w:r>
-        <w:t xml:space="preserve"> </w:t>
-      </w:r>
-      <w:r>
-        <w:t>Um exemplo de uso é</w:t>
-      </w:r>
-      <w:r>
-        <w:t xml:space="preserve"> em passeios turísticos onde diversas espécies de animais marinhos possam ser </w:t>
-      </w:r>
-      <w:r>
-        <w:t>avistadas</w:t>
-      </w:r>
-      <w:r>
-        <w:t xml:space="preserve"> pelos </w:t>
-      </w:r>
-      <w:r>
-        <w:t>visitantes</w:t>
-      </w:r>
-      <w:r>
-        <w:t xml:space="preserve">/turistas, por meio do aplicativo poderão </w:t>
-      </w:r>
-      <w:r>
-        <w:t>aprender mais e serem conscientizadas a respeito dos animais.</w:t>
-      </w:r>
-    </w:p>
-    <w:p>
+      </w:r>
+      <w:r>
+        <w:t xml:space="preserve">A conservação do ecossistema marinho é um desafio global que exige a conscientização e a participação de todas as pessoas. Nossa solução surge com o objetivo de facilitar a identificação e o monitoramento de espécies marinhas, apoiando pesquisas e esforços de conservação. Por meio de uma aplicação inovadora, os usuários poderão reconhecer uma espécie a partir de uma imagem, registrá-la em sua conta e acessar informações detalhadas sobre o animal avistado. </w:t>
+      </w:r>
+    </w:p>
+    <w:p>
+      <w:pPr>
+        <w:ind w:firstLine="708"/>
+      </w:pPr>
+      <w:r>
+        <w:t xml:space="preserve">Um exemplo prático dessa tecnologia é durante passeios turísticos, onde visitantes podem avistar diversas espécies marinhas. Utilizando o aplicativo, poderão aprender mais sobre esses animais e serem incentivados a contribuir para a preservação do meio ambiente. A falta de compreensão sobre o ecossistema marinho tem levado a </w:t>
+      </w:r>
+      <w:proofErr w:type="gramStart"/>
+      <w:r>
+        <w:t>uma preocupante</w:t>
+      </w:r>
+      <w:proofErr w:type="gramEnd"/>
+      <w:r>
+        <w:t xml:space="preserve"> falta de conscientização sobre a necessidade de proteger esse ambiente delicado e vital. Nosso aplicativo, com sua abordagem </w:t>
+      </w:r>
+      <w:proofErr w:type="spellStart"/>
+      <w:r>
+        <w:t>gamificada</w:t>
+      </w:r>
+      <w:proofErr w:type="spellEnd"/>
+      <w:r>
+        <w:t xml:space="preserve"> e integração de inteligência artificial, visa preencher essa lacuna, educando e engajando os usuários de maneira divertida e interativa. </w:t>
+      </w:r>
+    </w:p>
+    <w:p>
+      <w:pPr>
+        <w:ind w:firstLine="708"/>
+      </w:pPr>
+      <w:r>
+        <w:t>Com um enfoque educacional robusto, nossa plataforma não apenas informa, mas também inspira ações de cuidado e preservação, permitindo que todos possam conhecer e ajudar a cuidar do ecossistema marinho.</w:t>
+      </w:r>
       <w:r>
         <w:br w:type="page"/>
       </w:r>

</xml_diff>